<commit_message>
Added git chit cheat
</commit_message>
<xml_diff>
--- a/Git ChitCheat.txt.docx
+++ b/Git ChitCheat.txt.docx
@@ -43,18 +43,29 @@
           <w:sz w:val="24"/>
           <w:sz-cs w:val="24"/>
         </w:rPr>
-        <w:t xml:space="preserve">git log —online</w:t>
-      </w:r>
-    </w:p>
-    <w:p>
-      <w:pPr/>
-      <w:r>
-        <w:rPr>
-          <w:rFonts w:ascii="Helvetica" w:hAnsi="Helvetica" w:cs="Helvetica"/>
-          <w:sz w:val="24"/>
-          <w:sz-cs w:val="24"/>
-        </w:rPr>
-        <w:t xml:space="preserve"> </w:t>
+        <w:t xml:space="preserve">git log —oneline</w:t>
+      </w:r>
+    </w:p>
+    <w:p>
+      <w:pPr/>
+      <w:r>
+        <w:rPr>
+          <w:rFonts w:ascii="Helvetica" w:hAnsi="Helvetica" w:cs="Helvetica"/>
+          <w:sz w:val="24"/>
+          <w:sz-cs w:val="24"/>
+        </w:rPr>
+        <w:t xml:space="preserve">git branch —&gt; to show which branch I’m in </w:t>
+      </w:r>
+    </w:p>
+    <w:p>
+      <w:pPr/>
+      <w:r>
+        <w:rPr>
+          <w:rFonts w:ascii="Helvetica" w:hAnsi="Helvetica" w:cs="Helvetica"/>
+          <w:sz w:val="24"/>
+          <w:sz-cs w:val="24"/>
+        </w:rPr>
+        <w:t xml:space="preserve">git branch  Project —&gt; to create a New branch</w:t>
       </w:r>
     </w:p>
     <w:sectPr>

</xml_diff>